<commit_message>
resume V2 - minor changes
</commit_message>
<xml_diff>
--- a/resume-jhagan.docx
+++ b/resume-jhagan.docx
@@ -287,6 +287,7 @@
         </w:rPr>
         <w:t>github.com/</w:t>
       </w:r>
+      <w:proofErr w:type="spellStart"/>
       <w:r>
         <w:rPr>
           <w:rFonts w:ascii="Times New Roman"/>
@@ -295,6 +296,7 @@
         </w:rPr>
         <w:t>jhaganb</w:t>
       </w:r>
+      <w:proofErr w:type="spellEnd"/>
     </w:p>
     <w:p>
       <w:pPr>
@@ -347,418 +349,6 @@
             <w:col w:w="3713"/>
           </w:cols>
         </w:sectPr>
-      </w:pPr>
-    </w:p>
-    <w:p>
-      <w:pPr>
-        <w:pStyle w:val="Heading1"/>
-        <w:spacing w:before="241"/>
-      </w:pPr>
-      <w:r>
-        <w:rPr>
-          <w:noProof/>
-        </w:rPr>
-        <mc:AlternateContent>
-          <mc:Choice Requires="wps">
-            <w:drawing>
-              <wp:anchor distT="0" distB="0" distL="0" distR="0" simplePos="0" relativeHeight="251657728" behindDoc="1" locked="0" layoutInCell="1" allowOverlap="1" wp14:anchorId="3DC77BEB" wp14:editId="17CA40EE">
-                <wp:simplePos x="0" y="0"/>
-                <wp:positionH relativeFrom="page">
-                  <wp:posOffset>384175</wp:posOffset>
-                </wp:positionH>
-                <wp:positionV relativeFrom="paragraph">
-                  <wp:posOffset>389255</wp:posOffset>
-                </wp:positionV>
-                <wp:extent cx="6894830" cy="27305"/>
-                <wp:effectExtent l="0" t="0" r="0" b="0"/>
-                <wp:wrapTopAndBottom/>
-                <wp:docPr id="4" name="Rectangle 4"/>
-                <wp:cNvGraphicFramePr>
-                  <a:graphicFrameLocks xmlns:a="http://schemas.openxmlformats.org/drawingml/2006/main"/>
-                </wp:cNvGraphicFramePr>
-                <a:graphic xmlns:a="http://schemas.openxmlformats.org/drawingml/2006/main">
-                  <a:graphicData uri="http://schemas.microsoft.com/office/word/2010/wordprocessingShape">
-                    <wps:wsp>
-                      <wps:cNvSpPr>
-                        <a:spLocks noChangeArrowheads="1"/>
-                      </wps:cNvSpPr>
-                      <wps:spPr bwMode="auto">
-                        <a:xfrm>
-                          <a:off x="0" y="0"/>
-                          <a:ext cx="6894830" cy="27305"/>
-                        </a:xfrm>
-                        <a:prstGeom prst="rect">
-                          <a:avLst/>
-                        </a:prstGeom>
-                        <a:solidFill>
-                          <a:srgbClr val="000000"/>
-                        </a:solidFill>
-                        <a:ln>
-                          <a:noFill/>
-                        </a:ln>
-                        <a:extLst>
-                          <a:ext uri="{91240B29-F687-4F45-9708-019B960494DF}">
-                            <a14:hiddenLine xmlns:a14="http://schemas.microsoft.com/office/drawing/2010/main" w="9525">
-                              <a:solidFill>
-                                <a:srgbClr val="000000"/>
-                              </a:solidFill>
-                              <a:miter lim="800000"/>
-                              <a:headEnd/>
-                              <a:tailEnd/>
-                            </a14:hiddenLine>
-                          </a:ext>
-                        </a:extLst>
-                      </wps:spPr>
-                      <wps:bodyPr rot="0" vert="horz" wrap="square" lIns="91440" tIns="45720" rIns="91440" bIns="45720" anchor="t" anchorCtr="0" upright="1">
-                        <a:noAutofit/>
-                      </wps:bodyPr>
-                    </wps:wsp>
-                  </a:graphicData>
-                </a:graphic>
-                <wp14:sizeRelH relativeFrom="page">
-                  <wp14:pctWidth>0</wp14:pctWidth>
-                </wp14:sizeRelH>
-                <wp14:sizeRelV relativeFrom="page">
-                  <wp14:pctHeight>0</wp14:pctHeight>
-                </wp14:sizeRelV>
-              </wp:anchor>
-            </w:drawing>
-          </mc:Choice>
-          <mc:Fallback>
-            <w:pict>
-              <v:rect w14:anchorId="44911874" id="Rectangle 4" o:spid="_x0000_s1026" style="position:absolute;margin-left:30.25pt;margin-top:30.65pt;width:542.9pt;height:2.15pt;z-index:-251658752;visibility:visible;mso-wrap-style:square;mso-width-percent:0;mso-height-percent:0;mso-wrap-distance-left:0;mso-wrap-distance-top:0;mso-wrap-distance-right:0;mso-wrap-distance-bottom:0;mso-position-horizontal:absolute;mso-position-horizontal-relative:page;mso-position-vertical:absolute;mso-position-vertical-relative:text;mso-width-percent:0;mso-height-percent:0;mso-width-relative:page;mso-height-relative:page;v-text-anchor:top" o:gfxdata="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" fillcolor="black" stroked="f">
-                <w10:wrap type="topAndBottom" anchorx="page"/>
-              </v:rect>
-            </w:pict>
-          </mc:Fallback>
-        </mc:AlternateContent>
-      </w:r>
-      <w:r>
-        <w:rPr>
-          <w:color w:val="0070C0"/>
-        </w:rPr>
-        <w:t>WORK</w:t>
-      </w:r>
-      <w:r>
-        <w:rPr>
-          <w:color w:val="0070C0"/>
-          <w:spacing w:val="-3"/>
-        </w:rPr>
-        <w:t xml:space="preserve"> </w:t>
-      </w:r>
-      <w:r>
-        <w:rPr>
-          <w:color w:val="0070C0"/>
-        </w:rPr>
-        <w:t>EXPERIENCE</w:t>
-      </w:r>
-    </w:p>
-    <w:p>
-      <w:pPr>
-        <w:tabs>
-          <w:tab w:val="left" w:pos="9028"/>
-        </w:tabs>
-        <w:spacing w:before="49"/>
-        <w:ind w:left="133"/>
-        <w:rPr>
-          <w:i/>
-          <w:sz w:val="24"/>
-          <w:szCs w:val="24"/>
-        </w:rPr>
-      </w:pPr>
-      <w:r>
-        <w:rPr>
-          <w:b/>
-          <w:sz w:val="28"/>
-          <w:szCs w:val="24"/>
-        </w:rPr>
-        <w:t>Ramana Vidyalaya</w:t>
-      </w:r>
-      <w:r>
-        <w:rPr>
-          <w:b/>
-          <w:spacing w:val="-1"/>
-          <w:sz w:val="28"/>
-          <w:szCs w:val="24"/>
-        </w:rPr>
-        <w:t xml:space="preserve"> </w:t>
-      </w:r>
-      <w:r>
-        <w:rPr>
-          <w:sz w:val="28"/>
-          <w:szCs w:val="24"/>
-        </w:rPr>
-        <w:t xml:space="preserve">– </w:t>
-      </w:r>
-      <w:r>
-        <w:rPr>
-          <w:i/>
-          <w:sz w:val="28"/>
-          <w:szCs w:val="24"/>
-        </w:rPr>
-        <w:t>Hardware support</w:t>
-      </w:r>
-      <w:r>
-        <w:rPr>
-          <w:i/>
-          <w:spacing w:val="-2"/>
-          <w:sz w:val="28"/>
-          <w:szCs w:val="24"/>
-        </w:rPr>
-        <w:t xml:space="preserve"> </w:t>
-      </w:r>
-      <w:r>
-        <w:rPr>
-          <w:i/>
-          <w:sz w:val="28"/>
-          <w:szCs w:val="24"/>
-        </w:rPr>
-        <w:t>Intern</w:t>
-      </w:r>
-      <w:r>
-        <w:rPr>
-          <w:i/>
-          <w:sz w:val="28"/>
-          <w:szCs w:val="24"/>
-        </w:rPr>
-        <w:tab/>
-      </w:r>
-      <w:r>
-        <w:rPr>
-          <w:i/>
-          <w:sz w:val="24"/>
-          <w:szCs w:val="24"/>
-        </w:rPr>
-        <w:t>Apr</w:t>
-      </w:r>
-      <w:r>
-        <w:rPr>
-          <w:i/>
-          <w:spacing w:val="-1"/>
-          <w:sz w:val="24"/>
-          <w:szCs w:val="24"/>
-        </w:rPr>
-        <w:t xml:space="preserve"> </w:t>
-      </w:r>
-      <w:r>
-        <w:rPr>
-          <w:i/>
-          <w:sz w:val="24"/>
-          <w:szCs w:val="24"/>
-        </w:rPr>
-        <w:t>2019</w:t>
-      </w:r>
-      <w:r>
-        <w:rPr>
-          <w:i/>
-          <w:spacing w:val="-2"/>
-          <w:sz w:val="24"/>
-          <w:szCs w:val="24"/>
-        </w:rPr>
-        <w:t xml:space="preserve"> </w:t>
-      </w:r>
-      <w:r>
-        <w:rPr>
-          <w:i/>
-          <w:sz w:val="24"/>
-          <w:szCs w:val="24"/>
-        </w:rPr>
-        <w:t>–</w:t>
-      </w:r>
-      <w:r>
-        <w:rPr>
-          <w:i/>
-          <w:spacing w:val="-2"/>
-          <w:sz w:val="24"/>
-          <w:szCs w:val="24"/>
-        </w:rPr>
-        <w:t xml:space="preserve"> </w:t>
-      </w:r>
-      <w:r>
-        <w:rPr>
-          <w:i/>
-          <w:sz w:val="24"/>
-          <w:szCs w:val="24"/>
-        </w:rPr>
-        <w:t>May</w:t>
-      </w:r>
-      <w:r>
-        <w:rPr>
-          <w:i/>
-          <w:spacing w:val="-2"/>
-          <w:sz w:val="24"/>
-          <w:szCs w:val="24"/>
-        </w:rPr>
-        <w:t xml:space="preserve"> </w:t>
-      </w:r>
-      <w:r>
-        <w:rPr>
-          <w:i/>
-          <w:sz w:val="24"/>
-          <w:szCs w:val="24"/>
-        </w:rPr>
-        <w:t>2019</w:t>
-      </w:r>
-    </w:p>
-    <w:p>
-      <w:pPr>
-        <w:pStyle w:val="ListParagraph"/>
-        <w:numPr>
-          <w:ilvl w:val="1"/>
-          <w:numId w:val="2"/>
-        </w:numPr>
-        <w:tabs>
-          <w:tab w:val="left" w:pos="400"/>
-        </w:tabs>
-        <w:spacing w:before="37"/>
-        <w:rPr>
-          <w:rFonts w:ascii="Symbol" w:hAnsi="Symbol"/>
-          <w:szCs w:val="24"/>
-        </w:rPr>
-      </w:pPr>
-      <w:r>
-        <w:rPr>
-          <w:sz w:val="24"/>
-          <w:szCs w:val="24"/>
-        </w:rPr>
-        <w:t xml:space="preserve">I was provided with </w:t>
-      </w:r>
-      <w:proofErr w:type="gramStart"/>
-      <w:r>
-        <w:rPr>
-          <w:sz w:val="24"/>
-          <w:szCs w:val="24"/>
-        </w:rPr>
-        <w:t>a</w:t>
-      </w:r>
-      <w:proofErr w:type="gramEnd"/>
-      <w:r>
-        <w:rPr>
-          <w:sz w:val="24"/>
-          <w:szCs w:val="24"/>
-        </w:rPr>
-        <w:t xml:space="preserve"> opportunity for renewing my school whole system and communications from old system and software with advanced one.</w:t>
-      </w:r>
-    </w:p>
-    <w:p>
-      <w:pPr>
-        <w:pStyle w:val="ListParagraph"/>
-        <w:numPr>
-          <w:ilvl w:val="1"/>
-          <w:numId w:val="2"/>
-        </w:numPr>
-        <w:tabs>
-          <w:tab w:val="left" w:pos="400"/>
-        </w:tabs>
-        <w:spacing w:before="37"/>
-        <w:rPr>
-          <w:rFonts w:ascii="Symbol" w:hAnsi="Symbol"/>
-          <w:szCs w:val="24"/>
-        </w:rPr>
-      </w:pPr>
-      <w:r>
-        <w:rPr>
-          <w:sz w:val="24"/>
-          <w:szCs w:val="24"/>
-        </w:rPr>
-        <w:t xml:space="preserve">Installation of operating </w:t>
-      </w:r>
-      <w:r>
-        <w:rPr>
-          <w:sz w:val="24"/>
-          <w:szCs w:val="24"/>
-        </w:rPr>
-        <w:t>s</w:t>
-      </w:r>
-      <w:r>
-        <w:rPr>
-          <w:sz w:val="24"/>
-          <w:szCs w:val="24"/>
-        </w:rPr>
-        <w:t>ystem and assembling new system parts.</w:t>
-      </w:r>
-    </w:p>
-    <w:p>
-      <w:pPr>
-        <w:pStyle w:val="ListParagraph"/>
-        <w:numPr>
-          <w:ilvl w:val="1"/>
-          <w:numId w:val="2"/>
-        </w:numPr>
-        <w:tabs>
-          <w:tab w:val="left" w:pos="400"/>
-        </w:tabs>
-        <w:spacing w:before="37"/>
-        <w:rPr>
-          <w:rFonts w:ascii="Symbol" w:hAnsi="Symbol"/>
-          <w:szCs w:val="24"/>
-        </w:rPr>
-      </w:pPr>
-      <w:r>
-        <w:rPr>
-          <w:sz w:val="24"/>
-          <w:szCs w:val="24"/>
-        </w:rPr>
-        <w:t>Connecting different labs in school together and worked with server installation .</w:t>
-      </w:r>
-    </w:p>
-    <w:p>
-      <w:pPr>
-        <w:pStyle w:val="ListParagraph"/>
-        <w:numPr>
-          <w:ilvl w:val="1"/>
-          <w:numId w:val="2"/>
-        </w:numPr>
-        <w:tabs>
-          <w:tab w:val="left" w:pos="400"/>
-        </w:tabs>
-        <w:spacing w:before="37"/>
-        <w:rPr>
-          <w:rFonts w:ascii="Symbol" w:hAnsi="Symbol"/>
-          <w:szCs w:val="24"/>
-        </w:rPr>
-      </w:pPr>
-      <w:r>
-        <w:rPr>
-          <w:sz w:val="24"/>
-          <w:szCs w:val="24"/>
-        </w:rPr>
-        <w:t>Throughout</w:t>
-      </w:r>
-      <w:r>
-        <w:rPr>
-          <w:sz w:val="24"/>
-          <w:szCs w:val="24"/>
-        </w:rPr>
-        <w:t xml:space="preserve"> one month of </w:t>
-      </w:r>
-      <w:r>
-        <w:rPr>
-          <w:sz w:val="24"/>
-          <w:szCs w:val="24"/>
-        </w:rPr>
-        <w:t>time,</w:t>
-      </w:r>
-      <w:r>
-        <w:rPr>
-          <w:sz w:val="24"/>
-          <w:szCs w:val="24"/>
-        </w:rPr>
-        <w:t xml:space="preserve"> we made everything new for the school students and faculty teachers.</w:t>
-      </w:r>
-    </w:p>
-    <w:p>
-      <w:pPr>
-        <w:pStyle w:val="ListParagraph"/>
-        <w:tabs>
-          <w:tab w:val="left" w:pos="400"/>
-        </w:tabs>
-        <w:spacing w:before="37"/>
-        <w:ind w:firstLine="0"/>
-        <w:rPr>
-          <w:rFonts w:ascii="Symbol" w:hAnsi="Symbol"/>
-          <w:szCs w:val="24"/>
-        </w:rPr>
       </w:pPr>
     </w:p>
     <w:p>
@@ -902,6 +492,14 @@
       <w:r>
         <w:rPr>
           <w:b/>
+          <w:sz w:val="28"/>
+          <w:szCs w:val="24"/>
+        </w:rPr>
+        <w:t xml:space="preserve">        </w:t>
+      </w:r>
+      <w:r>
+        <w:rPr>
+          <w:b/>
           <w:sz w:val="24"/>
           <w:szCs w:val="24"/>
         </w:rPr>
@@ -961,7 +559,7 @@
           <w:sz w:val="24"/>
           <w:szCs w:val="24"/>
         </w:rPr>
-        <w:t>10.0 (5</w:t>
+        <w:t xml:space="preserve">10.0 </w:t>
       </w:r>
       <w:r>
         <w:rPr>
@@ -969,27 +567,8 @@
           <w:b/>
           <w:sz w:val="24"/>
           <w:szCs w:val="24"/>
-          <w:vertAlign w:val="superscript"/>
-        </w:rPr>
-        <w:t>th</w:t>
-      </w:r>
-      <w:r>
-        <w:rPr>
-          <w:rFonts w:ascii="Times New Roman"/>
-          <w:b/>
-          <w:sz w:val="24"/>
-          <w:szCs w:val="24"/>
-        </w:rPr>
-        <w:t xml:space="preserve"> Sem)</w:t>
-      </w:r>
-      <w:r>
-        <w:rPr>
-          <w:rFonts w:ascii="Times New Roman"/>
-          <w:b/>
-          <w:sz w:val="24"/>
-          <w:szCs w:val="24"/>
-        </w:rPr>
-        <w:t xml:space="preserve"> </w:t>
+        </w:rPr>
+        <w:t xml:space="preserve">      </w:t>
       </w:r>
       <w:r>
         <w:rPr>
@@ -1265,15 +844,13 @@
         </w:rPr>
         <w:t xml:space="preserve">, Operating </w:t>
       </w:r>
-      <w:proofErr w:type="gramStart"/>
-      <w:r>
-        <w:rPr>
-          <w:sz w:val="24"/>
-          <w:szCs w:val="24"/>
-        </w:rPr>
-        <w:t>System ,</w:t>
-      </w:r>
-      <w:proofErr w:type="gramEnd"/>
+      <w:r>
+        <w:rPr>
+          <w:sz w:val="24"/>
+          <w:szCs w:val="24"/>
+        </w:rPr>
+        <w:t>System,</w:t>
+      </w:r>
       <w:r>
         <w:rPr>
           <w:sz w:val="24"/>
@@ -1971,6 +1548,480 @@
       </w:r>
       <w:r>
         <w:t>.</w:t>
+      </w:r>
+    </w:p>
+    <w:p>
+      <w:pPr>
+        <w:tabs>
+          <w:tab w:val="left" w:pos="321"/>
+          <w:tab w:val="left" w:pos="9013"/>
+        </w:tabs>
+        <w:spacing w:before="27"/>
+        <w:rPr>
+          <w:i/>
+        </w:rPr>
+      </w:pPr>
+    </w:p>
+    <w:p>
+      <w:pPr>
+        <w:pStyle w:val="Heading1"/>
+      </w:pPr>
+      <w:r>
+        <w:rPr>
+          <w:noProof/>
+        </w:rPr>
+        <mc:AlternateContent>
+          <mc:Choice Requires="wps">
+            <w:drawing>
+              <wp:anchor distT="0" distB="0" distL="0" distR="0" simplePos="0" relativeHeight="487593472" behindDoc="1" locked="0" layoutInCell="1" allowOverlap="1" wp14:anchorId="6A775521" wp14:editId="7F09C134">
+                <wp:simplePos x="0" y="0"/>
+                <wp:positionH relativeFrom="page">
+                  <wp:posOffset>384175</wp:posOffset>
+                </wp:positionH>
+                <wp:positionV relativeFrom="paragraph">
+                  <wp:posOffset>236220</wp:posOffset>
+                </wp:positionV>
+                <wp:extent cx="6894830" cy="27305"/>
+                <wp:effectExtent l="0" t="0" r="0" b="0"/>
+                <wp:wrapTopAndBottom/>
+                <wp:docPr id="8" name="Rectangle 2"/>
+                <wp:cNvGraphicFramePr>
+                  <a:graphicFrameLocks xmlns:a="http://schemas.openxmlformats.org/drawingml/2006/main"/>
+                </wp:cNvGraphicFramePr>
+                <a:graphic xmlns:a="http://schemas.openxmlformats.org/drawingml/2006/main">
+                  <a:graphicData uri="http://schemas.microsoft.com/office/word/2010/wordprocessingShape">
+                    <wps:wsp>
+                      <wps:cNvSpPr>
+                        <a:spLocks noChangeArrowheads="1"/>
+                      </wps:cNvSpPr>
+                      <wps:spPr bwMode="auto">
+                        <a:xfrm>
+                          <a:off x="0" y="0"/>
+                          <a:ext cx="6894830" cy="27305"/>
+                        </a:xfrm>
+                        <a:prstGeom prst="rect">
+                          <a:avLst/>
+                        </a:prstGeom>
+                        <a:solidFill>
+                          <a:srgbClr val="000000"/>
+                        </a:solidFill>
+                        <a:ln>
+                          <a:noFill/>
+                        </a:ln>
+                        <a:extLst>
+                          <a:ext uri="{91240B29-F687-4F45-9708-019B960494DF}">
+                            <a14:hiddenLine xmlns:a14="http://schemas.microsoft.com/office/drawing/2010/main" w="9525">
+                              <a:solidFill>
+                                <a:srgbClr val="000000"/>
+                              </a:solidFill>
+                              <a:miter lim="800000"/>
+                              <a:headEnd/>
+                              <a:tailEnd/>
+                            </a14:hiddenLine>
+                          </a:ext>
+                        </a:extLst>
+                      </wps:spPr>
+                      <wps:bodyPr rot="0" vert="horz" wrap="square" lIns="91440" tIns="45720" rIns="91440" bIns="45720" anchor="t" anchorCtr="0" upright="1">
+                        <a:noAutofit/>
+                      </wps:bodyPr>
+                    </wps:wsp>
+                  </a:graphicData>
+                </a:graphic>
+                <wp14:sizeRelH relativeFrom="page">
+                  <wp14:pctWidth>0</wp14:pctWidth>
+                </wp14:sizeRelH>
+                <wp14:sizeRelV relativeFrom="page">
+                  <wp14:pctHeight>0</wp14:pctHeight>
+                </wp14:sizeRelV>
+              </wp:anchor>
+            </w:drawing>
+          </mc:Choice>
+          <mc:Fallback>
+            <w:pict>
+              <v:rect w14:anchorId="2B82D16D" id="Rectangle 2" o:spid="_x0000_s1026" style="position:absolute;margin-left:30.25pt;margin-top:18.6pt;width:542.9pt;height:2.15pt;z-index:-15723008;visibility:visible;mso-wrap-style:square;mso-width-percent:0;mso-height-percent:0;mso-wrap-distance-left:0;mso-wrap-distance-top:0;mso-wrap-distance-right:0;mso-wrap-distance-bottom:0;mso-position-horizontal:absolute;mso-position-horizontal-relative:page;mso-position-vertical:absolute;mso-position-vertical-relative:text;mso-width-percent:0;mso-height-percent:0;mso-width-relative:page;mso-height-relative:page;v-text-anchor:top" o:gfxdata="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" fillcolor="black" stroked="f">
+                <w10:wrap type="topAndBottom" anchorx="page"/>
+              </v:rect>
+            </w:pict>
+          </mc:Fallback>
+        </mc:AlternateContent>
+      </w:r>
+      <w:r>
+        <w:rPr>
+          <w:color w:val="0070C0"/>
+        </w:rPr>
+        <w:t>SKILLS</w:t>
+      </w:r>
+    </w:p>
+    <w:p>
+      <w:pPr>
+        <w:pStyle w:val="ListParagraph"/>
+        <w:tabs>
+          <w:tab w:val="left" w:pos="400"/>
+        </w:tabs>
+        <w:spacing w:before="18" w:line="240" w:lineRule="auto"/>
+        <w:ind w:firstLine="0"/>
+        <w:rPr>
+          <w:sz w:val="24"/>
+          <w:szCs w:val="24"/>
+        </w:rPr>
+      </w:pPr>
+    </w:p>
+    <w:p>
+      <w:pPr>
+        <w:pStyle w:val="ListParagraph"/>
+        <w:numPr>
+          <w:ilvl w:val="0"/>
+          <w:numId w:val="2"/>
+        </w:numPr>
+        <w:tabs>
+          <w:tab w:val="left" w:pos="400"/>
+        </w:tabs>
+        <w:spacing w:before="18" w:line="240" w:lineRule="auto"/>
+        <w:ind w:left="400" w:hanging="272"/>
+        <w:rPr>
+          <w:sz w:val="24"/>
+          <w:szCs w:val="24"/>
+        </w:rPr>
+      </w:pPr>
+      <w:r>
+        <w:rPr>
+          <w:b/>
+          <w:sz w:val="24"/>
+          <w:szCs w:val="24"/>
+        </w:rPr>
+        <w:t>Proficient:</w:t>
+      </w:r>
+      <w:r>
+        <w:rPr>
+          <w:b/>
+          <w:spacing w:val="-7"/>
+          <w:sz w:val="24"/>
+          <w:szCs w:val="24"/>
+        </w:rPr>
+        <w:t xml:space="preserve"> </w:t>
+      </w:r>
+      <w:r>
+        <w:rPr>
+          <w:sz w:val="24"/>
+          <w:szCs w:val="24"/>
+        </w:rPr>
+        <w:t>JavaScript,</w:t>
+      </w:r>
+      <w:r>
+        <w:rPr>
+          <w:spacing w:val="-6"/>
+          <w:sz w:val="24"/>
+          <w:szCs w:val="24"/>
+        </w:rPr>
+        <w:t xml:space="preserve"> </w:t>
+      </w:r>
+      <w:r>
+        <w:rPr>
+          <w:sz w:val="24"/>
+          <w:szCs w:val="24"/>
+        </w:rPr>
+        <w:t>Java,</w:t>
+      </w:r>
+      <w:r>
+        <w:rPr>
+          <w:spacing w:val="-4"/>
+          <w:sz w:val="24"/>
+          <w:szCs w:val="24"/>
+        </w:rPr>
+        <w:t xml:space="preserve"> </w:t>
+      </w:r>
+      <w:r>
+        <w:rPr>
+          <w:sz w:val="24"/>
+          <w:szCs w:val="24"/>
+        </w:rPr>
+        <w:t>CSS, HTML, Figma</w:t>
+      </w:r>
+      <w:r>
+        <w:rPr>
+          <w:spacing w:val="-5"/>
+          <w:sz w:val="24"/>
+          <w:szCs w:val="24"/>
+        </w:rPr>
+        <w:t>, Sass</w:t>
+      </w:r>
+      <w:r>
+        <w:rPr>
+          <w:spacing w:val="-5"/>
+          <w:sz w:val="24"/>
+          <w:szCs w:val="24"/>
+        </w:rPr>
+        <w:t>,</w:t>
+      </w:r>
+      <w:r>
+        <w:rPr>
+          <w:spacing w:val="-5"/>
+          <w:sz w:val="24"/>
+          <w:szCs w:val="24"/>
+        </w:rPr>
+        <w:t xml:space="preserve"> </w:t>
+      </w:r>
+      <w:proofErr w:type="spellStart"/>
+      <w:r>
+        <w:rPr>
+          <w:spacing w:val="-5"/>
+          <w:sz w:val="24"/>
+          <w:szCs w:val="24"/>
+        </w:rPr>
+        <w:t>WebFlow</w:t>
+      </w:r>
+      <w:proofErr w:type="spellEnd"/>
+      <w:r>
+        <w:rPr>
+          <w:spacing w:val="-5"/>
+          <w:sz w:val="24"/>
+          <w:szCs w:val="24"/>
+        </w:rPr>
+        <w:t>.</w:t>
+      </w:r>
+    </w:p>
+    <w:p>
+      <w:pPr>
+        <w:pStyle w:val="ListParagraph"/>
+        <w:numPr>
+          <w:ilvl w:val="0"/>
+          <w:numId w:val="2"/>
+        </w:numPr>
+        <w:tabs>
+          <w:tab w:val="left" w:pos="400"/>
+        </w:tabs>
+        <w:spacing w:before="29" w:line="240" w:lineRule="auto"/>
+        <w:ind w:left="400" w:hanging="272"/>
+        <w:rPr>
+          <w:sz w:val="24"/>
+          <w:szCs w:val="24"/>
+        </w:rPr>
+      </w:pPr>
+      <w:r>
+        <w:rPr>
+          <w:b/>
+          <w:sz w:val="24"/>
+          <w:szCs w:val="24"/>
+        </w:rPr>
+        <w:t>Intermediate:</w:t>
+      </w:r>
+      <w:r>
+        <w:rPr>
+          <w:b/>
+          <w:spacing w:val="-3"/>
+          <w:sz w:val="24"/>
+          <w:szCs w:val="24"/>
+        </w:rPr>
+        <w:t xml:space="preserve"> </w:t>
+      </w:r>
+      <w:r>
+        <w:rPr>
+          <w:sz w:val="24"/>
+          <w:szCs w:val="24"/>
+        </w:rPr>
+        <w:t>Git,</w:t>
+      </w:r>
+      <w:r>
+        <w:rPr>
+          <w:spacing w:val="-3"/>
+          <w:sz w:val="24"/>
+          <w:szCs w:val="24"/>
+        </w:rPr>
+        <w:t xml:space="preserve"> </w:t>
+      </w:r>
+      <w:r>
+        <w:rPr>
+          <w:sz w:val="24"/>
+          <w:szCs w:val="24"/>
+        </w:rPr>
+        <w:t>EJS</w:t>
+      </w:r>
+      <w:r>
+        <w:rPr>
+          <w:spacing w:val="-3"/>
+          <w:sz w:val="24"/>
+          <w:szCs w:val="24"/>
+        </w:rPr>
+        <w:t xml:space="preserve">, </w:t>
+      </w:r>
+      <w:r>
+        <w:rPr>
+          <w:sz w:val="24"/>
+          <w:szCs w:val="24"/>
+        </w:rPr>
+        <w:t>C</w:t>
+      </w:r>
+      <w:r>
+        <w:rPr>
+          <w:spacing w:val="-3"/>
+          <w:sz w:val="24"/>
+          <w:szCs w:val="24"/>
+        </w:rPr>
+        <w:t xml:space="preserve">, </w:t>
+      </w:r>
+      <w:r>
+        <w:rPr>
+          <w:sz w:val="24"/>
+          <w:szCs w:val="24"/>
+        </w:rPr>
+        <w:t>C++,</w:t>
+      </w:r>
+      <w:r>
+        <w:rPr>
+          <w:spacing w:val="-4"/>
+          <w:sz w:val="24"/>
+          <w:szCs w:val="24"/>
+        </w:rPr>
+        <w:t xml:space="preserve"> </w:t>
+      </w:r>
+      <w:r>
+        <w:rPr>
+          <w:sz w:val="24"/>
+          <w:szCs w:val="24"/>
+        </w:rPr>
+        <w:t xml:space="preserve">API, </w:t>
+      </w:r>
+      <w:r>
+        <w:rPr>
+          <w:spacing w:val="-5"/>
+          <w:sz w:val="24"/>
+          <w:szCs w:val="24"/>
+        </w:rPr>
+        <w:t>React.js, Parcel</w:t>
+      </w:r>
+      <w:r>
+        <w:rPr>
+          <w:sz w:val="24"/>
+          <w:szCs w:val="24"/>
+        </w:rPr>
+        <w:t>,</w:t>
+      </w:r>
+      <w:r>
+        <w:rPr>
+          <w:spacing w:val="-5"/>
+          <w:sz w:val="24"/>
+          <w:szCs w:val="24"/>
+        </w:rPr>
+        <w:t xml:space="preserve"> </w:t>
+      </w:r>
+      <w:r>
+        <w:rPr>
+          <w:sz w:val="24"/>
+          <w:szCs w:val="24"/>
+        </w:rPr>
+        <w:t>Node.js</w:t>
+      </w:r>
+      <w:r>
+        <w:rPr>
+          <w:spacing w:val="-5"/>
+          <w:sz w:val="24"/>
+          <w:szCs w:val="24"/>
+        </w:rPr>
+        <w:t>.</w:t>
+      </w:r>
+    </w:p>
+    <w:p>
+      <w:pPr>
+        <w:pStyle w:val="ListParagraph"/>
+        <w:numPr>
+          <w:ilvl w:val="0"/>
+          <w:numId w:val="2"/>
+        </w:numPr>
+        <w:tabs>
+          <w:tab w:val="left" w:pos="400"/>
+        </w:tabs>
+        <w:spacing w:before="18" w:line="240" w:lineRule="auto"/>
+        <w:ind w:left="400" w:hanging="272"/>
+        <w:rPr>
+          <w:sz w:val="24"/>
+          <w:szCs w:val="24"/>
+        </w:rPr>
+      </w:pPr>
+      <w:r>
+        <w:rPr>
+          <w:b/>
+          <w:sz w:val="24"/>
+          <w:szCs w:val="24"/>
+        </w:rPr>
+        <w:t>Beginner:</w:t>
+      </w:r>
+      <w:r>
+        <w:rPr>
+          <w:spacing w:val="-4"/>
+          <w:sz w:val="24"/>
+          <w:szCs w:val="24"/>
+        </w:rPr>
+        <w:t xml:space="preserve"> </w:t>
+      </w:r>
+      <w:r>
+        <w:rPr>
+          <w:sz w:val="24"/>
+          <w:szCs w:val="24"/>
+        </w:rPr>
+        <w:t>Adobe</w:t>
+      </w:r>
+      <w:r>
+        <w:rPr>
+          <w:spacing w:val="-4"/>
+          <w:sz w:val="24"/>
+          <w:szCs w:val="24"/>
+        </w:rPr>
+        <w:t xml:space="preserve"> </w:t>
+      </w:r>
+      <w:r>
+        <w:rPr>
+          <w:sz w:val="24"/>
+          <w:szCs w:val="24"/>
+        </w:rPr>
+        <w:t>Illustrator,</w:t>
+      </w:r>
+      <w:r>
+        <w:rPr>
+          <w:spacing w:val="-4"/>
+          <w:sz w:val="24"/>
+          <w:szCs w:val="24"/>
+        </w:rPr>
+        <w:t xml:space="preserve"> </w:t>
+      </w:r>
+      <w:proofErr w:type="spellStart"/>
+      <w:r>
+        <w:rPr>
+          <w:spacing w:val="-4"/>
+          <w:sz w:val="24"/>
+          <w:szCs w:val="24"/>
+        </w:rPr>
+        <w:t>Aseprite</w:t>
+      </w:r>
+      <w:proofErr w:type="spellEnd"/>
+      <w:r>
+        <w:rPr>
+          <w:spacing w:val="-4"/>
+          <w:sz w:val="24"/>
+          <w:szCs w:val="24"/>
+        </w:rPr>
+        <w:t>,</w:t>
+      </w:r>
+      <w:r>
+        <w:rPr>
+          <w:sz w:val="24"/>
+          <w:szCs w:val="24"/>
+        </w:rPr>
+        <w:t xml:space="preserve"> Bootstrap, Python, SQL, Adobe</w:t>
+      </w:r>
+      <w:r>
+        <w:rPr>
+          <w:spacing w:val="-6"/>
+          <w:sz w:val="24"/>
+          <w:szCs w:val="24"/>
+        </w:rPr>
+        <w:t xml:space="preserve"> </w:t>
+      </w:r>
+      <w:r>
+        <w:rPr>
+          <w:sz w:val="24"/>
+          <w:szCs w:val="24"/>
+        </w:rPr>
+        <w:t>Photoshop.</w:t>
       </w:r>
     </w:p>
     <w:p>
@@ -2249,6 +2300,22 @@
         </w:rPr>
         <w:t>]</w:t>
       </w:r>
+      <w:r>
+        <w:rPr>
+          <w:b/>
+          <w:sz w:val="24"/>
+          <w:szCs w:val="24"/>
+        </w:rPr>
+        <w:t xml:space="preserve"> </w:t>
+      </w:r>
+      <w:r>
+        <w:rPr>
+          <w:b/>
+          <w:sz w:val="24"/>
+          <w:szCs w:val="24"/>
+        </w:rPr>
+        <w:t xml:space="preserve">                                                                             Jan 2023</w:t>
+      </w:r>
     </w:p>
     <w:p>
       <w:pPr>
@@ -2514,7 +2581,7 @@
     </w:p>
     <w:p>
       <w:pPr>
-        <w:spacing w:before="140" w:line="278" w:lineRule="exact"/>
+        <w:spacing w:before="139" w:line="277" w:lineRule="exact"/>
         <w:ind w:left="130"/>
         <w:rPr>
           <w:i/>
@@ -2546,13 +2613,23 @@
         </w:rPr>
         <w:t xml:space="preserve"> </w:t>
       </w:r>
-      <w:r>
-        <w:rPr>
-          <w:i/>
-          <w:sz w:val="24"/>
-          <w:szCs w:val="24"/>
-        </w:rPr>
-        <w:t>WebFlow,</w:t>
+      <w:proofErr w:type="spellStart"/>
+      <w:r>
+        <w:rPr>
+          <w:i/>
+          <w:sz w:val="24"/>
+          <w:szCs w:val="24"/>
+        </w:rPr>
+        <w:t>WebFlow</w:t>
+      </w:r>
+      <w:proofErr w:type="spellEnd"/>
+      <w:r>
+        <w:rPr>
+          <w:i/>
+          <w:sz w:val="24"/>
+          <w:szCs w:val="24"/>
+        </w:rPr>
+        <w:t>,</w:t>
       </w:r>
       <w:r>
         <w:rPr>
@@ -2600,6 +2677,71 @@
         </w:rPr>
         <w:t>]</w:t>
       </w:r>
+      <w:r>
+        <w:rPr>
+          <w:i/>
+          <w:sz w:val="24"/>
+          <w:szCs w:val="24"/>
+        </w:rPr>
+        <w:t xml:space="preserve">  </w:t>
+      </w:r>
+      <w:r>
+        <w:rPr>
+          <w:i/>
+          <w:spacing w:val="-5"/>
+          <w:sz w:val="24"/>
+          <w:szCs w:val="24"/>
+        </w:rPr>
+        <w:t xml:space="preserve">       </w:t>
+      </w:r>
+      <w:r>
+        <w:rPr>
+          <w:b/>
+          <w:sz w:val="24"/>
+          <w:szCs w:val="24"/>
+        </w:rPr>
+        <w:t xml:space="preserve">                                                                      </w:t>
+      </w:r>
+      <w:r>
+        <w:rPr>
+          <w:b/>
+          <w:sz w:val="24"/>
+          <w:szCs w:val="24"/>
+        </w:rPr>
+        <w:t xml:space="preserve">                                </w:t>
+      </w:r>
+      <w:r>
+        <w:rPr>
+          <w:b/>
+          <w:sz w:val="24"/>
+          <w:szCs w:val="24"/>
+        </w:rPr>
+        <w:t xml:space="preserve">   </w:t>
+      </w:r>
+      <w:r>
+        <w:rPr>
+          <w:b/>
+          <w:sz w:val="24"/>
+          <w:szCs w:val="24"/>
+        </w:rPr>
+        <w:t>Dec</w:t>
+      </w:r>
+      <w:r>
+        <w:rPr>
+          <w:b/>
+          <w:sz w:val="24"/>
+          <w:szCs w:val="24"/>
+        </w:rPr>
+        <w:t xml:space="preserve"> 202</w:t>
+      </w:r>
+      <w:r>
+        <w:rPr>
+          <w:b/>
+          <w:sz w:val="24"/>
+          <w:szCs w:val="24"/>
+        </w:rPr>
+        <w:t>2</w:t>
+      </w:r>
     </w:p>
     <w:p>
       <w:pPr>
@@ -2708,7 +2850,14 @@
           <w:sz w:val="24"/>
           <w:szCs w:val="24"/>
         </w:rPr>
-        <w:t>eachother. The goal</w:t>
+        <w:t>each other</w:t>
+      </w:r>
+      <w:r>
+        <w:rPr>
+          <w:sz w:val="24"/>
+          <w:szCs w:val="24"/>
+        </w:rPr>
+        <w:t>. The goal</w:t>
       </w:r>
       <w:r>
         <w:rPr>
@@ -2891,6 +3040,31 @@
         </w:rPr>
         <w:t xml:space="preserve">] </w:t>
       </w:r>
+      <w:r>
+        <w:rPr>
+          <w:i/>
+          <w:spacing w:val="-5"/>
+          <w:sz w:val="24"/>
+          <w:szCs w:val="24"/>
+        </w:rPr>
+        <w:t xml:space="preserve">                                                                </w:t>
+      </w:r>
+      <w:r>
+        <w:rPr>
+          <w:b/>
+          <w:sz w:val="24"/>
+          <w:szCs w:val="24"/>
+        </w:rPr>
+        <w:t>Nov</w:t>
+      </w:r>
+      <w:r>
+        <w:rPr>
+          <w:b/>
+          <w:sz w:val="24"/>
+          <w:szCs w:val="24"/>
+        </w:rPr>
+        <w:t xml:space="preserve"> 2022</w:t>
+      </w:r>
     </w:p>
     <w:p>
       <w:pPr>
@@ -3111,22 +3285,8 @@
     </w:p>
     <w:p>
       <w:pPr>
-        <w:pStyle w:val="ListParagraph"/>
-        <w:tabs>
-          <w:tab w:val="left" w:pos="400"/>
-        </w:tabs>
-        <w:spacing w:line="279" w:lineRule="exact"/>
-        <w:ind w:firstLine="0"/>
-        <w:rPr>
-          <w:rFonts w:ascii="Symbol" w:hAnsi="Symbol"/>
-          <w:sz w:val="24"/>
-          <w:szCs w:val="24"/>
-        </w:rPr>
-      </w:pPr>
-    </w:p>
-    <w:p>
-      <w:pPr>
         <w:pStyle w:val="Heading1"/>
+        <w:spacing w:before="241"/>
       </w:pPr>
       <w:r>
         <w:rPr>
@@ -3135,18 +3295,18 @@
         <mc:AlternateContent>
           <mc:Choice Requires="wps">
             <w:drawing>
-              <wp:anchor distT="0" distB="0" distL="0" distR="0" simplePos="0" relativeHeight="487589376" behindDoc="1" locked="0" layoutInCell="1" allowOverlap="1" wp14:anchorId="5B14478A" wp14:editId="73388648">
+              <wp:anchor distT="0" distB="0" distL="0" distR="0" simplePos="0" relativeHeight="487591424" behindDoc="1" locked="0" layoutInCell="1" allowOverlap="1" wp14:anchorId="38DDB6EB" wp14:editId="2CBF1789">
                 <wp:simplePos x="0" y="0"/>
                 <wp:positionH relativeFrom="page">
                   <wp:posOffset>384175</wp:posOffset>
                 </wp:positionH>
                 <wp:positionV relativeFrom="paragraph">
-                  <wp:posOffset>236220</wp:posOffset>
+                  <wp:posOffset>389255</wp:posOffset>
                 </wp:positionV>
                 <wp:extent cx="6894830" cy="27305"/>
                 <wp:effectExtent l="0" t="0" r="0" b="0"/>
                 <wp:wrapTopAndBottom/>
-                <wp:docPr id="8" name="Rectangle 2"/>
+                <wp:docPr id="4" name="Rectangle 4"/>
                 <wp:cNvGraphicFramePr>
                   <a:graphicFrameLocks xmlns:a="http://schemas.openxmlformats.org/drawingml/2006/main"/>
                 </wp:cNvGraphicFramePr>
@@ -3200,7 +3360,7 @@
           </mc:Choice>
           <mc:Fallback>
             <w:pict>
-              <v:rect w14:anchorId="5226359D" id="Rectangle 2" o:spid="_x0000_s1026" style="position:absolute;margin-left:30.25pt;margin-top:18.6pt;width:542.9pt;height:2.15pt;z-index:-15727104;visibility:visible;mso-wrap-style:square;mso-width-percent:0;mso-height-percent:0;mso-wrap-distance-left:0;mso-wrap-distance-top:0;mso-wrap-distance-right:0;mso-wrap-distance-bottom:0;mso-position-horizontal:absolute;mso-position-horizontal-relative:page;mso-position-vertical:absolute;mso-position-vertical-relative:text;mso-width-percent:0;mso-height-percent:0;mso-width-relative:page;mso-height-relative:page;v-text-anchor:top" o:gfxdata="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" fillcolor="black" stroked="f">
+              <v:rect w14:anchorId="72102802" id="Rectangle 4" o:spid="_x0000_s1026" style="position:absolute;margin-left:30.25pt;margin-top:30.65pt;width:542.9pt;height:2.15pt;z-index:-15725056;visibility:visible;mso-wrap-style:square;mso-width-percent:0;mso-height-percent:0;mso-wrap-distance-left:0;mso-wrap-distance-top:0;mso-wrap-distance-right:0;mso-wrap-distance-bottom:0;mso-position-horizontal:absolute;mso-position-horizontal-relative:page;mso-position-vertical:absolute;mso-position-vertical-relative:text;mso-width-percent:0;mso-height-percent:0;mso-width-relative:page;mso-height-relative:page;v-text-anchor:top" o:gfxdata="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" fillcolor="black" stroked="f">
                 <w10:wrap type="topAndBottom" anchorx="page"/>
               </v:rect>
             </w:pict>
@@ -3211,415 +3371,306 @@
         <w:rPr>
           <w:color w:val="0070C0"/>
         </w:rPr>
-        <w:t>SKILLS</w:t>
+        <w:t>WORK</w:t>
+      </w:r>
+      <w:r>
+        <w:rPr>
+          <w:color w:val="0070C0"/>
+          <w:spacing w:val="-3"/>
+        </w:rPr>
+        <w:t xml:space="preserve"> </w:t>
+      </w:r>
+      <w:r>
+        <w:rPr>
+          <w:color w:val="0070C0"/>
+        </w:rPr>
+        <w:t>EXPERIENCE</w:t>
       </w:r>
     </w:p>
     <w:p>
       <w:pPr>
-        <w:pStyle w:val="ListParagraph"/>
         <w:tabs>
-          <w:tab w:val="left" w:pos="400"/>
+          <w:tab w:val="left" w:pos="9028"/>
         </w:tabs>
-        <w:spacing w:before="18" w:line="240" w:lineRule="auto"/>
-        <w:ind w:firstLine="0"/>
-        <w:rPr>
-          <w:sz w:val="24"/>
-          <w:szCs w:val="24"/>
-        </w:rPr>
-      </w:pPr>
+        <w:spacing w:before="49"/>
+        <w:ind w:left="133"/>
+        <w:rPr>
+          <w:i/>
+          <w:sz w:val="24"/>
+          <w:szCs w:val="24"/>
+        </w:rPr>
+      </w:pPr>
+      <w:r>
+        <w:rPr>
+          <w:b/>
+          <w:sz w:val="28"/>
+          <w:szCs w:val="24"/>
+        </w:rPr>
+        <w:t>Ramana Vidyalaya</w:t>
+      </w:r>
+      <w:r>
+        <w:rPr>
+          <w:b/>
+          <w:spacing w:val="-1"/>
+          <w:sz w:val="28"/>
+          <w:szCs w:val="24"/>
+        </w:rPr>
+        <w:t xml:space="preserve"> </w:t>
+      </w:r>
+      <w:r>
+        <w:rPr>
+          <w:sz w:val="28"/>
+          <w:szCs w:val="24"/>
+        </w:rPr>
+        <w:t xml:space="preserve">– </w:t>
+      </w:r>
+      <w:r>
+        <w:rPr>
+          <w:i/>
+          <w:sz w:val="28"/>
+          <w:szCs w:val="24"/>
+        </w:rPr>
+        <w:t>Hardware support</w:t>
+      </w:r>
+      <w:r>
+        <w:rPr>
+          <w:i/>
+          <w:spacing w:val="-2"/>
+          <w:sz w:val="28"/>
+          <w:szCs w:val="24"/>
+        </w:rPr>
+        <w:t xml:space="preserve"> </w:t>
+      </w:r>
+      <w:r>
+        <w:rPr>
+          <w:i/>
+          <w:sz w:val="28"/>
+          <w:szCs w:val="24"/>
+        </w:rPr>
+        <w:t>Intern</w:t>
+      </w:r>
+      <w:r>
+        <w:rPr>
+          <w:i/>
+          <w:sz w:val="28"/>
+          <w:szCs w:val="24"/>
+        </w:rPr>
+        <w:tab/>
+      </w:r>
+      <w:r>
+        <w:rPr>
+          <w:i/>
+          <w:sz w:val="24"/>
+          <w:szCs w:val="24"/>
+        </w:rPr>
+        <w:t>Apr</w:t>
+      </w:r>
+      <w:r>
+        <w:rPr>
+          <w:i/>
+          <w:spacing w:val="-1"/>
+          <w:sz w:val="24"/>
+          <w:szCs w:val="24"/>
+        </w:rPr>
+        <w:t xml:space="preserve"> </w:t>
+      </w:r>
+      <w:r>
+        <w:rPr>
+          <w:i/>
+          <w:sz w:val="24"/>
+          <w:szCs w:val="24"/>
+        </w:rPr>
+        <w:t>2019</w:t>
+      </w:r>
+      <w:r>
+        <w:rPr>
+          <w:i/>
+          <w:spacing w:val="-2"/>
+          <w:sz w:val="24"/>
+          <w:szCs w:val="24"/>
+        </w:rPr>
+        <w:t xml:space="preserve"> </w:t>
+      </w:r>
+      <w:r>
+        <w:rPr>
+          <w:i/>
+          <w:sz w:val="24"/>
+          <w:szCs w:val="24"/>
+        </w:rPr>
+        <w:t>–</w:t>
+      </w:r>
+      <w:r>
+        <w:rPr>
+          <w:i/>
+          <w:spacing w:val="-2"/>
+          <w:sz w:val="24"/>
+          <w:szCs w:val="24"/>
+        </w:rPr>
+        <w:t xml:space="preserve"> </w:t>
+      </w:r>
+      <w:r>
+        <w:rPr>
+          <w:i/>
+          <w:sz w:val="24"/>
+          <w:szCs w:val="24"/>
+        </w:rPr>
+        <w:t>May</w:t>
+      </w:r>
+      <w:r>
+        <w:rPr>
+          <w:i/>
+          <w:spacing w:val="-2"/>
+          <w:sz w:val="24"/>
+          <w:szCs w:val="24"/>
+        </w:rPr>
+        <w:t xml:space="preserve"> </w:t>
+      </w:r>
+      <w:r>
+        <w:rPr>
+          <w:i/>
+          <w:sz w:val="24"/>
+          <w:szCs w:val="24"/>
+        </w:rPr>
+        <w:t>2019</w:t>
+      </w:r>
     </w:p>
     <w:p>
       <w:pPr>
         <w:pStyle w:val="ListParagraph"/>
         <w:numPr>
-          <w:ilvl w:val="0"/>
+          <w:ilvl w:val="1"/>
           <w:numId w:val="2"/>
         </w:numPr>
         <w:tabs>
           <w:tab w:val="left" w:pos="400"/>
         </w:tabs>
-        <w:spacing w:before="18" w:line="240" w:lineRule="auto"/>
-        <w:ind w:left="400" w:hanging="272"/>
-        <w:rPr>
-          <w:sz w:val="24"/>
-          <w:szCs w:val="24"/>
-        </w:rPr>
-      </w:pPr>
-      <w:r>
-        <w:rPr>
-          <w:b/>
-          <w:sz w:val="24"/>
-          <w:szCs w:val="24"/>
-        </w:rPr>
-        <w:t>Proficient:</w:t>
-      </w:r>
-      <w:r>
-        <w:rPr>
-          <w:b/>
-          <w:spacing w:val="-7"/>
-          <w:sz w:val="24"/>
-          <w:szCs w:val="24"/>
-        </w:rPr>
-        <w:t xml:space="preserve"> </w:t>
-      </w:r>
-      <w:r>
-        <w:rPr>
-          <w:sz w:val="24"/>
-          <w:szCs w:val="24"/>
-        </w:rPr>
-        <w:t>JavaScript,</w:t>
-      </w:r>
-      <w:r>
-        <w:rPr>
-          <w:spacing w:val="-6"/>
-          <w:sz w:val="24"/>
-          <w:szCs w:val="24"/>
-        </w:rPr>
-        <w:t xml:space="preserve"> </w:t>
-      </w:r>
-      <w:r>
-        <w:rPr>
-          <w:sz w:val="24"/>
-          <w:szCs w:val="24"/>
-        </w:rPr>
-        <w:t>Java,</w:t>
-      </w:r>
-      <w:r>
-        <w:rPr>
-          <w:spacing w:val="-5"/>
-          <w:sz w:val="24"/>
-          <w:szCs w:val="24"/>
-        </w:rPr>
-        <w:t xml:space="preserve"> </w:t>
-      </w:r>
-      <w:r>
-        <w:rPr>
-          <w:sz w:val="24"/>
-          <w:szCs w:val="24"/>
-        </w:rPr>
-        <w:t>Node.js</w:t>
-      </w:r>
-      <w:r>
-        <w:rPr>
-          <w:sz w:val="24"/>
-          <w:szCs w:val="24"/>
-        </w:rPr>
-        <w:t>,</w:t>
-      </w:r>
-      <w:r>
-        <w:rPr>
-          <w:spacing w:val="-4"/>
-          <w:sz w:val="24"/>
-          <w:szCs w:val="24"/>
-        </w:rPr>
-        <w:t xml:space="preserve"> </w:t>
-      </w:r>
-      <w:r>
-        <w:rPr>
-          <w:sz w:val="24"/>
-          <w:szCs w:val="24"/>
-        </w:rPr>
-        <w:t>CSS,</w:t>
-      </w:r>
-      <w:r>
-        <w:rPr>
-          <w:sz w:val="24"/>
-          <w:szCs w:val="24"/>
-        </w:rPr>
-        <w:t xml:space="preserve"> HTML, </w:t>
-      </w:r>
-      <w:r>
-        <w:rPr>
-          <w:sz w:val="24"/>
-          <w:szCs w:val="24"/>
-        </w:rPr>
-        <w:t>Figma</w:t>
+        <w:spacing w:before="37"/>
+        <w:rPr>
+          <w:rFonts w:ascii="Symbol" w:hAnsi="Symbol"/>
+          <w:szCs w:val="24"/>
+        </w:rPr>
+      </w:pPr>
+      <w:r>
+        <w:rPr>
+          <w:sz w:val="24"/>
+          <w:szCs w:val="24"/>
+        </w:rPr>
+        <w:t xml:space="preserve">I was provided with </w:t>
+      </w:r>
+      <w:r>
+        <w:rPr>
+          <w:sz w:val="24"/>
+          <w:szCs w:val="24"/>
+        </w:rPr>
+        <w:t>an</w:t>
+      </w:r>
+      <w:r>
+        <w:rPr>
+          <w:sz w:val="24"/>
+          <w:szCs w:val="24"/>
+        </w:rPr>
+        <w:t xml:space="preserve"> opportunity for renewing my school whole system and communications from old system and software with advanced one.</w:t>
       </w:r>
     </w:p>
     <w:p>
       <w:pPr>
         <w:pStyle w:val="ListParagraph"/>
         <w:numPr>
-          <w:ilvl w:val="0"/>
+          <w:ilvl w:val="1"/>
           <w:numId w:val="2"/>
         </w:numPr>
         <w:tabs>
           <w:tab w:val="left" w:pos="400"/>
         </w:tabs>
-        <w:spacing w:before="29" w:line="240" w:lineRule="auto"/>
-        <w:ind w:left="400" w:hanging="272"/>
-        <w:rPr>
-          <w:sz w:val="24"/>
-          <w:szCs w:val="24"/>
-        </w:rPr>
-      </w:pPr>
-      <w:r>
-        <w:rPr>
-          <w:b/>
-          <w:sz w:val="24"/>
-          <w:szCs w:val="24"/>
-        </w:rPr>
-        <w:t>Intermediate:</w:t>
-      </w:r>
-      <w:r>
-        <w:rPr>
-          <w:b/>
-          <w:spacing w:val="-3"/>
-          <w:sz w:val="24"/>
-          <w:szCs w:val="24"/>
-        </w:rPr>
-        <w:t xml:space="preserve"> </w:t>
-      </w:r>
-      <w:r>
-        <w:rPr>
-          <w:sz w:val="24"/>
-          <w:szCs w:val="24"/>
-        </w:rPr>
-        <w:t>Git,</w:t>
-      </w:r>
-      <w:r>
-        <w:rPr>
-          <w:spacing w:val="-3"/>
-          <w:sz w:val="24"/>
-          <w:szCs w:val="24"/>
-        </w:rPr>
-        <w:t xml:space="preserve"> </w:t>
-      </w:r>
-      <w:r>
-        <w:rPr>
-          <w:sz w:val="24"/>
-          <w:szCs w:val="24"/>
-        </w:rPr>
-        <w:t>EJS</w:t>
-      </w:r>
-      <w:r>
-        <w:rPr>
-          <w:spacing w:val="-3"/>
-          <w:sz w:val="24"/>
-          <w:szCs w:val="24"/>
-        </w:rPr>
-        <w:t>,</w:t>
-      </w:r>
-      <w:r>
-        <w:rPr>
-          <w:spacing w:val="-3"/>
-          <w:sz w:val="24"/>
-          <w:szCs w:val="24"/>
-        </w:rPr>
-        <w:t xml:space="preserve"> </w:t>
-      </w:r>
-      <w:r>
-        <w:rPr>
-          <w:sz w:val="24"/>
-          <w:szCs w:val="24"/>
-        </w:rPr>
-        <w:t>C</w:t>
-      </w:r>
-      <w:r>
-        <w:rPr>
-          <w:spacing w:val="-3"/>
-          <w:sz w:val="24"/>
-          <w:szCs w:val="24"/>
-        </w:rPr>
-        <w:t>,</w:t>
-      </w:r>
-      <w:r>
-        <w:rPr>
-          <w:spacing w:val="-3"/>
-          <w:sz w:val="24"/>
-          <w:szCs w:val="24"/>
-        </w:rPr>
-        <w:t xml:space="preserve"> </w:t>
-      </w:r>
-      <w:r>
-        <w:rPr>
-          <w:sz w:val="24"/>
-          <w:szCs w:val="24"/>
-        </w:rPr>
-        <w:t>C++,</w:t>
-      </w:r>
-      <w:r>
-        <w:rPr>
-          <w:spacing w:val="-4"/>
-          <w:sz w:val="24"/>
-          <w:szCs w:val="24"/>
-        </w:rPr>
-        <w:t xml:space="preserve"> </w:t>
-      </w:r>
-      <w:r>
-        <w:rPr>
-          <w:sz w:val="24"/>
-          <w:szCs w:val="24"/>
-        </w:rPr>
-        <w:t xml:space="preserve">API, </w:t>
-      </w:r>
-      <w:r>
-        <w:rPr>
-          <w:spacing w:val="-5"/>
-          <w:sz w:val="24"/>
-          <w:szCs w:val="24"/>
-        </w:rPr>
-        <w:t>React.js</w:t>
-      </w:r>
-      <w:r>
-        <w:rPr>
-          <w:spacing w:val="-5"/>
-          <w:sz w:val="24"/>
-          <w:szCs w:val="24"/>
-        </w:rPr>
-        <w:t>,</w:t>
-      </w:r>
-      <w:r>
-        <w:rPr>
-          <w:spacing w:val="-5"/>
-          <w:sz w:val="24"/>
-          <w:szCs w:val="24"/>
-        </w:rPr>
-        <w:t xml:space="preserve"> </w:t>
-      </w:r>
-      <w:r>
-        <w:rPr>
-          <w:spacing w:val="-5"/>
-          <w:sz w:val="24"/>
-          <w:szCs w:val="24"/>
-        </w:rPr>
-        <w:t>WebFlow,</w:t>
-      </w:r>
-      <w:r>
-        <w:rPr>
-          <w:spacing w:val="-5"/>
-          <w:sz w:val="24"/>
-          <w:szCs w:val="24"/>
-        </w:rPr>
-        <w:t xml:space="preserve"> </w:t>
-      </w:r>
-      <w:r>
-        <w:rPr>
-          <w:spacing w:val="-5"/>
-          <w:sz w:val="24"/>
-          <w:szCs w:val="24"/>
-        </w:rPr>
-        <w:t>Sass,</w:t>
-      </w:r>
-      <w:r>
-        <w:rPr>
-          <w:spacing w:val="-5"/>
-          <w:sz w:val="24"/>
-          <w:szCs w:val="24"/>
-        </w:rPr>
-        <w:t xml:space="preserve"> </w:t>
-      </w:r>
-      <w:r>
-        <w:rPr>
-          <w:spacing w:val="-5"/>
-          <w:sz w:val="24"/>
-          <w:szCs w:val="24"/>
-        </w:rPr>
-        <w:t>Parcel.</w:t>
+        <w:spacing w:before="37"/>
+        <w:rPr>
+          <w:rFonts w:ascii="Symbol" w:hAnsi="Symbol"/>
+          <w:szCs w:val="24"/>
+        </w:rPr>
+      </w:pPr>
+      <w:r>
+        <w:rPr>
+          <w:sz w:val="24"/>
+          <w:szCs w:val="24"/>
+        </w:rPr>
+        <w:t xml:space="preserve">Installation of operating </w:t>
+      </w:r>
+      <w:r>
+        <w:rPr>
+          <w:sz w:val="24"/>
+          <w:szCs w:val="24"/>
+        </w:rPr>
+        <w:t>s</w:t>
+      </w:r>
+      <w:r>
+        <w:rPr>
+          <w:sz w:val="24"/>
+          <w:szCs w:val="24"/>
+        </w:rPr>
+        <w:t>ystem and assembling new system parts.</w:t>
       </w:r>
     </w:p>
     <w:p>
       <w:pPr>
         <w:pStyle w:val="ListParagraph"/>
         <w:numPr>
-          <w:ilvl w:val="0"/>
+          <w:ilvl w:val="1"/>
           <w:numId w:val="2"/>
         </w:numPr>
         <w:tabs>
           <w:tab w:val="left" w:pos="400"/>
         </w:tabs>
-        <w:spacing w:before="18" w:line="240" w:lineRule="auto"/>
-        <w:ind w:left="400" w:hanging="272"/>
-        <w:rPr>
-          <w:sz w:val="24"/>
-          <w:szCs w:val="24"/>
-        </w:rPr>
-      </w:pPr>
-      <w:r>
-        <w:rPr>
-          <w:b/>
-          <w:sz w:val="24"/>
-          <w:szCs w:val="24"/>
-        </w:rPr>
-        <w:t>Beginner:</w:t>
-      </w:r>
-      <w:r>
-        <w:rPr>
-          <w:spacing w:val="-4"/>
-          <w:sz w:val="24"/>
-          <w:szCs w:val="24"/>
-        </w:rPr>
-        <w:t xml:space="preserve"> </w:t>
-      </w:r>
-      <w:r>
-        <w:rPr>
-          <w:sz w:val="24"/>
-          <w:szCs w:val="24"/>
-        </w:rPr>
-        <w:t>Adobe</w:t>
-      </w:r>
-      <w:r>
-        <w:rPr>
-          <w:spacing w:val="-4"/>
-          <w:sz w:val="24"/>
-          <w:szCs w:val="24"/>
-        </w:rPr>
-        <w:t xml:space="preserve"> </w:t>
-      </w:r>
-      <w:r>
-        <w:rPr>
-          <w:sz w:val="24"/>
-          <w:szCs w:val="24"/>
-        </w:rPr>
-        <w:t>Illustrator,</w:t>
-      </w:r>
-      <w:r>
-        <w:rPr>
-          <w:spacing w:val="-4"/>
-          <w:sz w:val="24"/>
-          <w:szCs w:val="24"/>
-        </w:rPr>
-        <w:t xml:space="preserve"> </w:t>
-      </w:r>
-      <w:r>
-        <w:rPr>
-          <w:spacing w:val="-4"/>
-          <w:sz w:val="24"/>
-          <w:szCs w:val="24"/>
-        </w:rPr>
-        <w:t>Aseprite,</w:t>
-      </w:r>
-      <w:r>
-        <w:rPr>
-          <w:sz w:val="24"/>
-          <w:szCs w:val="24"/>
-        </w:rPr>
-        <w:t xml:space="preserve"> Bootstrap, Python, SQL, Adobe</w:t>
-      </w:r>
-      <w:r>
-        <w:rPr>
-          <w:spacing w:val="-6"/>
-          <w:sz w:val="24"/>
-          <w:szCs w:val="24"/>
-        </w:rPr>
-        <w:t xml:space="preserve"> </w:t>
-      </w:r>
-      <w:r>
-        <w:rPr>
-          <w:sz w:val="24"/>
-          <w:szCs w:val="24"/>
-        </w:rPr>
-        <w:t>Photoshop.</w:t>
+        <w:spacing w:before="37"/>
+        <w:rPr>
+          <w:rFonts w:ascii="Symbol" w:hAnsi="Symbol"/>
+          <w:szCs w:val="24"/>
+        </w:rPr>
+      </w:pPr>
+      <w:r>
+        <w:rPr>
+          <w:sz w:val="24"/>
+          <w:szCs w:val="24"/>
+        </w:rPr>
+        <w:t xml:space="preserve">Connecting different labs in school together and worked with server </w:t>
+      </w:r>
+      <w:r>
+        <w:rPr>
+          <w:sz w:val="24"/>
+          <w:szCs w:val="24"/>
+        </w:rPr>
+        <w:t>installation.</w:t>
       </w:r>
     </w:p>
     <w:p>
       <w:pPr>
         <w:pStyle w:val="ListParagraph"/>
+        <w:numPr>
+          <w:ilvl w:val="1"/>
+          <w:numId w:val="2"/>
+        </w:numPr>
         <w:tabs>
           <w:tab w:val="left" w:pos="400"/>
         </w:tabs>
-        <w:spacing w:before="18" w:line="240" w:lineRule="auto"/>
-        <w:ind w:firstLine="0"/>
+        <w:spacing w:before="37"/>
+        <w:rPr>
+          <w:rFonts w:ascii="Symbol" w:hAnsi="Symbol"/>
+          <w:szCs w:val="24"/>
+        </w:rPr>
+      </w:pPr>
+      <w:r>
+        <w:rPr>
+          <w:sz w:val="24"/>
+          <w:szCs w:val="24"/>
+        </w:rPr>
+        <w:t>Throughout one month of time, we made everything new for the school students and faculty teachers.</w:t>
+      </w:r>
+    </w:p>
+    <w:p>
+      <w:pPr>
+        <w:tabs>
+          <w:tab w:val="left" w:pos="400"/>
+        </w:tabs>
+        <w:spacing w:before="18"/>
         <w:rPr>
           <w:sz w:val="24"/>
           <w:szCs w:val="24"/>
@@ -3785,7 +3836,7 @@
             <w:sz w:val="24"/>
             <w:szCs w:val="24"/>
           </w:rPr>
-          <w:t>1</w:t>
+          <w:t>link</w:t>
         </w:r>
       </w:hyperlink>
       <w:r>
@@ -3816,7 +3867,7 @@
             <w:sz w:val="24"/>
             <w:szCs w:val="24"/>
           </w:rPr>
-          <w:t>1</w:t>
+          <w:t>link</w:t>
         </w:r>
       </w:hyperlink>
       <w:r>
@@ -3833,7 +3884,7 @@
             <w:sz w:val="24"/>
             <w:szCs w:val="24"/>
           </w:rPr>
-          <w:t>2</w:t>
+          <w:t>link</w:t>
         </w:r>
       </w:hyperlink>
       <w:r>
@@ -3850,18 +3901,6 @@
         </w:rPr>
         <w:t>, IOT (Raspberry PI)</w:t>
       </w:r>
-    </w:p>
-    <w:p>
-      <w:pPr>
-        <w:tabs>
-          <w:tab w:val="left" w:pos="400"/>
-        </w:tabs>
-        <w:spacing w:before="23"/>
-        <w:rPr>
-          <w:sz w:val="20"/>
-          <w:szCs w:val="20"/>
-        </w:rPr>
-      </w:pPr>
     </w:p>
     <w:sectPr>
       <w:type w:val="continuous"/>
@@ -3896,14 +3935,14 @@
         <v:path o:extrusionok="f" gradientshapeok="t" o:connecttype="rect"/>
         <o:lock v:ext="edit" aspectratio="t"/>
       </v:shapetype>
-      <v:shape id="_x0000_i1068" type="#_x0000_t75" style="width:31.8pt;height:22.8pt;visibility:visible;mso-wrap-style:square" o:bullet="t">
+      <v:shape id="_x0000_i1178" type="#_x0000_t75" style="width:31.8pt;height:22.8pt;visibility:visible;mso-wrap-style:square" o:bullet="t">
         <v:imagedata r:id="rId1" o:title=""/>
       </v:shape>
     </w:pict>
   </w:numPicBullet>
   <w:numPicBullet w:numPicBulletId="1">
     <w:pict>
-      <v:shape id="_x0000_i1069" type="#_x0000_t75" style="width:29.4pt;height:28.8pt;visibility:visible;mso-wrap-style:square" o:bullet="t">
+      <v:shape id="_x0000_i1179" type="#_x0000_t75" style="width:29.4pt;height:28.8pt;visibility:visible;mso-wrap-style:square" o:bullet="t">
         <v:imagedata r:id="rId2" o:title=""/>
       </v:shape>
     </w:pict>

</xml_diff>